<commit_message>
added github link to results doc
</commit_message>
<xml_diff>
--- a/csd-320/Module-5/Module-5/ERosales-Module5-2_Results_Document.docx
+++ b/csd-320/Module-5/Module-5/ERosales-Module5-2_Results_Document.docx
@@ -182,7 +182,35 @@
           <w:szCs w:val="18"/>
           <w14:ligatures w14:val="none"/>
         </w:rPr>
-        <w:t> * both in the smaller to larger order and then the larger to smaller order</w:t>
+        <w:t xml:space="preserve"> * </w:t>
+      </w:r>
+      <w:proofErr w:type="gramStart"/>
+      <w:r>
+        <w:rPr>
+          <w:rFonts w:ascii="Consolas" w:eastAsia="Times New Roman" w:hAnsi="Consolas" w:cs="Times New Roman"/>
+          <w:i/>
+          <w:iCs/>
+          <w:color w:val="928585"/>
+          <w:kern w:val="0"/>
+          <w:sz w:val="18"/>
+          <w:szCs w:val="18"/>
+          <w14:ligatures w14:val="none"/>
+        </w:rPr>
+        <w:t>both</w:t>
+      </w:r>
+      <w:proofErr w:type="gramEnd"/>
+      <w:r>
+        <w:rPr>
+          <w:rFonts w:ascii="Consolas" w:eastAsia="Times New Roman" w:hAnsi="Consolas" w:cs="Times New Roman"/>
+          <w:i/>
+          <w:iCs/>
+          <w:color w:val="928585"/>
+          <w:kern w:val="0"/>
+          <w:sz w:val="18"/>
+          <w:szCs w:val="18"/>
+          <w14:ligatures w14:val="none"/>
+        </w:rPr>
+        <w:t xml:space="preserve"> in the smaller to larger order and then the larger to smaller order</w:t>
       </w:r>
     </w:p>
     <w:p>
@@ -209,7 +237,35 @@
           <w:szCs w:val="18"/>
           <w14:ligatures w14:val="none"/>
         </w:rPr>
-        <w:t> * with the denominator being 3 through 99.</w:t>
+        <w:t xml:space="preserve"> * </w:t>
+      </w:r>
+      <w:proofErr w:type="gramStart"/>
+      <w:r>
+        <w:rPr>
+          <w:rFonts w:ascii="Consolas" w:eastAsia="Times New Roman" w:hAnsi="Consolas" w:cs="Times New Roman"/>
+          <w:i/>
+          <w:iCs/>
+          <w:color w:val="928585"/>
+          <w:kern w:val="0"/>
+          <w:sz w:val="18"/>
+          <w:szCs w:val="18"/>
+          <w14:ligatures w14:val="none"/>
+        </w:rPr>
+        <w:t>with</w:t>
+      </w:r>
+      <w:proofErr w:type="gramEnd"/>
+      <w:r>
+        <w:rPr>
+          <w:rFonts w:ascii="Consolas" w:eastAsia="Times New Roman" w:hAnsi="Consolas" w:cs="Times New Roman"/>
+          <w:i/>
+          <w:iCs/>
+          <w:color w:val="928585"/>
+          <w:kern w:val="0"/>
+          <w:sz w:val="18"/>
+          <w:szCs w:val="18"/>
+          <w14:ligatures w14:val="none"/>
+        </w:rPr>
+        <w:t xml:space="preserve"> the denominator being 3 through 99.</w:t>
       </w:r>
     </w:p>
     <w:p>
@@ -536,6 +592,7 @@
         </w:rPr>
         <w:t xml:space="preserve"> </w:t>
       </w:r>
+      <w:proofErr w:type="gramStart"/>
       <w:r>
         <w:rPr>
           <w:rFonts w:ascii="Consolas" w:eastAsia="Times New Roman" w:hAnsi="Consolas" w:cs="Times New Roman"/>
@@ -558,6 +615,7 @@
         </w:rPr>
         <w:t>(</w:t>
       </w:r>
+      <w:proofErr w:type="gramEnd"/>
       <w:r>
         <w:rPr>
           <w:rFonts w:ascii="Consolas" w:eastAsia="Times New Roman" w:hAnsi="Consolas" w:cs="Times New Roman"/>
@@ -580,6 +638,7 @@
         </w:rPr>
         <w:t xml:space="preserve">[] </w:t>
       </w:r>
+      <w:proofErr w:type="spellStart"/>
       <w:r>
         <w:rPr>
           <w:rFonts w:ascii="Consolas" w:eastAsia="Times New Roman" w:hAnsi="Consolas" w:cs="Times New Roman"/>
@@ -591,6 +650,7 @@
         </w:rPr>
         <w:t>args</w:t>
       </w:r>
+      <w:proofErr w:type="spellEnd"/>
       <w:r>
         <w:rPr>
           <w:rFonts w:ascii="Consolas" w:eastAsia="Times New Roman" w:hAnsi="Consolas" w:cs="Times New Roman"/>
@@ -753,6 +813,7 @@
         </w:rPr>
         <w:t xml:space="preserve"> </w:t>
       </w:r>
+      <w:proofErr w:type="gramStart"/>
       <w:r>
         <w:rPr>
           <w:rFonts w:ascii="Consolas" w:eastAsia="Times New Roman" w:hAnsi="Consolas" w:cs="Times New Roman"/>
@@ -775,6 +836,7 @@
         </w:rPr>
         <w:t>;</w:t>
       </w:r>
+      <w:proofErr w:type="gramEnd"/>
     </w:p>
     <w:p>
       <w:pPr>
@@ -800,6 +862,7 @@
         </w:rPr>
         <w:t xml:space="preserve">        </w:t>
       </w:r>
+      <w:proofErr w:type="spellStart"/>
       <w:r>
         <w:rPr>
           <w:rFonts w:ascii="Consolas" w:eastAsia="Times New Roman" w:hAnsi="Consolas" w:cs="Times New Roman"/>
@@ -857,6 +920,7 @@
         </w:rPr>
         <w:t>println</w:t>
       </w:r>
+      <w:proofErr w:type="spellEnd"/>
       <w:r>
         <w:rPr>
           <w:rFonts w:ascii="Consolas" w:eastAsia="Times New Roman" w:hAnsi="Consolas" w:cs="Times New Roman"/>
@@ -888,7 +952,19 @@
           <w:szCs w:val="18"/>
           <w14:ligatures w14:val="none"/>
         </w:rPr>
-        <w:t>")</w:t>
+        <w:t>"</w:t>
+      </w:r>
+      <w:proofErr w:type="gramStart"/>
+      <w:r>
+        <w:rPr>
+          <w:rFonts w:ascii="Consolas" w:eastAsia="Times New Roman" w:hAnsi="Consolas" w:cs="Times New Roman"/>
+          <w:color w:val="D9F5DD"/>
+          <w:kern w:val="0"/>
+          <w:sz w:val="18"/>
+          <w:szCs w:val="18"/>
+          <w14:ligatures w14:val="none"/>
+        </w:rPr>
+        <w:t>)</w:t>
       </w:r>
       <w:r>
         <w:rPr>
@@ -901,6 +977,7 @@
         </w:rPr>
         <w:t>;</w:t>
       </w:r>
+      <w:proofErr w:type="gramEnd"/>
     </w:p>
     <w:p>
       <w:pPr>
@@ -992,6 +1069,7 @@
         </w:rPr>
         <w:t xml:space="preserve"> </w:t>
       </w:r>
+      <w:proofErr w:type="gramStart"/>
       <w:r>
         <w:rPr>
           <w:rFonts w:ascii="Consolas" w:eastAsia="Times New Roman" w:hAnsi="Consolas" w:cs="Times New Roman"/>
@@ -1014,6 +1092,7 @@
         </w:rPr>
         <w:t>;</w:t>
       </w:r>
+      <w:proofErr w:type="gramEnd"/>
     </w:p>
     <w:p>
       <w:pPr>
@@ -1194,8 +1273,21 @@
           <w:szCs w:val="18"/>
           <w14:ligatures w14:val="none"/>
         </w:rPr>
-        <w:t xml:space="preserve"> denominator;</w:t>
-      </w:r>
+        <w:t xml:space="preserve"> </w:t>
+      </w:r>
+      <w:proofErr w:type="gramStart"/>
+      <w:r>
+        <w:rPr>
+          <w:rFonts w:ascii="Consolas" w:eastAsia="Times New Roman" w:hAnsi="Consolas" w:cs="Times New Roman"/>
+          <w:color w:val="D6DEEB"/>
+          <w:kern w:val="0"/>
+          <w:sz w:val="18"/>
+          <w:szCs w:val="18"/>
+          <w14:ligatures w14:val="none"/>
+        </w:rPr>
+        <w:t>denominator;</w:t>
+      </w:r>
+      <w:proofErr w:type="gramEnd"/>
     </w:p>
     <w:p>
       <w:pPr>
@@ -1221,6 +1313,7 @@
         </w:rPr>
         <w:t xml:space="preserve">            </w:t>
       </w:r>
+      <w:proofErr w:type="spellStart"/>
       <w:r>
         <w:rPr>
           <w:rFonts w:ascii="Consolas" w:eastAsia="Times New Roman" w:hAnsi="Consolas" w:cs="Times New Roman"/>
@@ -1278,6 +1371,7 @@
         </w:rPr>
         <w:t>print</w:t>
       </w:r>
+      <w:proofErr w:type="spellEnd"/>
       <w:r>
         <w:rPr>
           <w:rFonts w:ascii="Consolas" w:eastAsia="Times New Roman" w:hAnsi="Consolas" w:cs="Times New Roman"/>
@@ -1397,7 +1491,19 @@
           <w:szCs w:val="18"/>
           <w14:ligatures w14:val="none"/>
         </w:rPr>
-        <w:t>")</w:t>
+        <w:t>"</w:t>
+      </w:r>
+      <w:proofErr w:type="gramStart"/>
+      <w:r>
+        <w:rPr>
+          <w:rFonts w:ascii="Consolas" w:eastAsia="Times New Roman" w:hAnsi="Consolas" w:cs="Times New Roman"/>
+          <w:color w:val="D9F5DD"/>
+          <w:kern w:val="0"/>
+          <w:sz w:val="18"/>
+          <w:szCs w:val="18"/>
+          <w14:ligatures w14:val="none"/>
+        </w:rPr>
+        <w:t>)</w:t>
       </w:r>
       <w:r>
         <w:rPr>
@@ -1410,6 +1516,7 @@
         </w:rPr>
         <w:t>;</w:t>
       </w:r>
+      <w:proofErr w:type="gramEnd"/>
     </w:p>
     <w:p>
       <w:pPr>
@@ -1457,6 +1564,7 @@
         </w:rPr>
         <w:t xml:space="preserve"> </w:t>
       </w:r>
+      <w:proofErr w:type="gramStart"/>
       <w:r>
         <w:rPr>
           <w:rFonts w:ascii="Consolas" w:eastAsia="Times New Roman" w:hAnsi="Consolas" w:cs="Times New Roman"/>
@@ -1479,6 +1587,7 @@
         </w:rPr>
         <w:t>;</w:t>
       </w:r>
+      <w:proofErr w:type="gramEnd"/>
     </w:p>
     <w:p>
       <w:pPr>
@@ -1529,6 +1638,7 @@
         </w:rPr>
         <w:t xml:space="preserve">        </w:t>
       </w:r>
+      <w:proofErr w:type="spellStart"/>
       <w:r>
         <w:rPr>
           <w:rFonts w:ascii="Consolas" w:eastAsia="Times New Roman" w:hAnsi="Consolas" w:cs="Times New Roman"/>
@@ -1586,6 +1696,7 @@
         </w:rPr>
         <w:t>println</w:t>
       </w:r>
+      <w:proofErr w:type="spellEnd"/>
       <w:r>
         <w:rPr>
           <w:rFonts w:ascii="Consolas" w:eastAsia="Times New Roman" w:hAnsi="Consolas" w:cs="Times New Roman"/>
@@ -1606,7 +1717,19 @@
           <w:szCs w:val="18"/>
           <w14:ligatures w14:val="none"/>
         </w:rPr>
-        <w:t>\n</w:t>
+        <w:t>\</w:t>
+      </w:r>
+      <w:proofErr w:type="spellStart"/>
+      <w:r>
+        <w:rPr>
+          <w:rFonts w:ascii="Consolas" w:eastAsia="Times New Roman" w:hAnsi="Consolas" w:cs="Times New Roman"/>
+          <w:color w:val="F78C6C"/>
+          <w:kern w:val="0"/>
+          <w:sz w:val="18"/>
+          <w:szCs w:val="18"/>
+          <w14:ligatures w14:val="none"/>
+        </w:rPr>
+        <w:t>n</w:t>
       </w:r>
       <w:r>
         <w:rPr>
@@ -1617,7 +1740,19 @@
           <w:szCs w:val="18"/>
           <w14:ligatures w14:val="none"/>
         </w:rPr>
-        <w:t xml:space="preserve">Sum: </w:t>
+        <w:t>Sum</w:t>
+      </w:r>
+      <w:proofErr w:type="spellEnd"/>
+      <w:r>
+        <w:rPr>
+          <w:rFonts w:ascii="Consolas" w:eastAsia="Times New Roman" w:hAnsi="Consolas" w:cs="Times New Roman"/>
+          <w:color w:val="ECC48D"/>
+          <w:kern w:val="0"/>
+          <w:sz w:val="18"/>
+          <w:szCs w:val="18"/>
+          <w14:ligatures w14:val="none"/>
+        </w:rPr>
+        <w:t xml:space="preserve">: </w:t>
       </w:r>
       <w:r>
         <w:rPr>
@@ -1663,6 +1798,7 @@
         </w:rPr>
         <w:t xml:space="preserve"> sum1</w:t>
       </w:r>
+      <w:proofErr w:type="gramStart"/>
       <w:r>
         <w:rPr>
           <w:rFonts w:ascii="Consolas" w:eastAsia="Times New Roman" w:hAnsi="Consolas" w:cs="Times New Roman"/>
@@ -1685,6 +1821,7 @@
         </w:rPr>
         <w:t>;</w:t>
       </w:r>
+      <w:proofErr w:type="gramEnd"/>
     </w:p>
     <w:p>
       <w:pPr>
@@ -1839,6 +1976,7 @@
         </w:rPr>
         <w:t xml:space="preserve"> </w:t>
       </w:r>
+      <w:proofErr w:type="gramStart"/>
       <w:r>
         <w:rPr>
           <w:rFonts w:ascii="Consolas" w:eastAsia="Times New Roman" w:hAnsi="Consolas" w:cs="Times New Roman"/>
@@ -1861,6 +1999,7 @@
         </w:rPr>
         <w:t>;</w:t>
       </w:r>
+      <w:proofErr w:type="gramEnd"/>
     </w:p>
     <w:p>
       <w:pPr>
@@ -1886,6 +2025,7 @@
         </w:rPr>
         <w:t xml:space="preserve">        </w:t>
       </w:r>
+      <w:proofErr w:type="spellStart"/>
       <w:r>
         <w:rPr>
           <w:rFonts w:ascii="Consolas" w:eastAsia="Times New Roman" w:hAnsi="Consolas" w:cs="Times New Roman"/>
@@ -1943,6 +2083,7 @@
         </w:rPr>
         <w:t>println</w:t>
       </w:r>
+      <w:proofErr w:type="spellEnd"/>
       <w:r>
         <w:rPr>
           <w:rFonts w:ascii="Consolas" w:eastAsia="Times New Roman" w:hAnsi="Consolas" w:cs="Times New Roman"/>
@@ -1963,7 +2104,19 @@
           <w:szCs w:val="18"/>
           <w14:ligatures w14:val="none"/>
         </w:rPr>
-        <w:t>\n</w:t>
+        <w:t>\</w:t>
+      </w:r>
+      <w:proofErr w:type="spellStart"/>
+      <w:r>
+        <w:rPr>
+          <w:rFonts w:ascii="Consolas" w:eastAsia="Times New Roman" w:hAnsi="Consolas" w:cs="Times New Roman"/>
+          <w:color w:val="F78C6C"/>
+          <w:kern w:val="0"/>
+          <w:sz w:val="18"/>
+          <w:szCs w:val="18"/>
+          <w14:ligatures w14:val="none"/>
+        </w:rPr>
+        <w:t>n</w:t>
       </w:r>
       <w:r>
         <w:rPr>
@@ -1974,7 +2127,19 @@
           <w:szCs w:val="18"/>
           <w14:ligatures w14:val="none"/>
         </w:rPr>
-        <w:t>Larger to Smaller Order:</w:t>
+        <w:t>Larger</w:t>
+      </w:r>
+      <w:proofErr w:type="spellEnd"/>
+      <w:r>
+        <w:rPr>
+          <w:rFonts w:ascii="Consolas" w:eastAsia="Times New Roman" w:hAnsi="Consolas" w:cs="Times New Roman"/>
+          <w:color w:val="ECC48D"/>
+          <w:kern w:val="0"/>
+          <w:sz w:val="18"/>
+          <w:szCs w:val="18"/>
+          <w14:ligatures w14:val="none"/>
+        </w:rPr>
+        <w:t xml:space="preserve"> to Smaller Order:</w:t>
       </w:r>
       <w:r>
         <w:rPr>
@@ -1985,7 +2150,19 @@
           <w:szCs w:val="18"/>
           <w14:ligatures w14:val="none"/>
         </w:rPr>
-        <w:t>")</w:t>
+        <w:t>"</w:t>
+      </w:r>
+      <w:proofErr w:type="gramStart"/>
+      <w:r>
+        <w:rPr>
+          <w:rFonts w:ascii="Consolas" w:eastAsia="Times New Roman" w:hAnsi="Consolas" w:cs="Times New Roman"/>
+          <w:color w:val="D9F5DD"/>
+          <w:kern w:val="0"/>
+          <w:sz w:val="18"/>
+          <w:szCs w:val="18"/>
+          <w14:ligatures w14:val="none"/>
+        </w:rPr>
+        <w:t>)</w:t>
       </w:r>
       <w:r>
         <w:rPr>
@@ -1998,6 +2175,7 @@
         </w:rPr>
         <w:t>;</w:t>
       </w:r>
+      <w:proofErr w:type="gramEnd"/>
     </w:p>
     <w:p>
       <w:pPr>
@@ -2045,6 +2223,7 @@
         </w:rPr>
         <w:t xml:space="preserve"> </w:t>
       </w:r>
+      <w:proofErr w:type="gramStart"/>
       <w:r>
         <w:rPr>
           <w:rFonts w:ascii="Consolas" w:eastAsia="Times New Roman" w:hAnsi="Consolas" w:cs="Times New Roman"/>
@@ -2067,6 +2246,7 @@
         </w:rPr>
         <w:t>;</w:t>
       </w:r>
+      <w:proofErr w:type="gramEnd"/>
     </w:p>
     <w:p>
       <w:pPr>
@@ -2247,8 +2427,21 @@
           <w:szCs w:val="18"/>
           <w14:ligatures w14:val="none"/>
         </w:rPr>
-        <w:t xml:space="preserve"> denominator;</w:t>
-      </w:r>
+        <w:t xml:space="preserve"> </w:t>
+      </w:r>
+      <w:proofErr w:type="gramStart"/>
+      <w:r>
+        <w:rPr>
+          <w:rFonts w:ascii="Consolas" w:eastAsia="Times New Roman" w:hAnsi="Consolas" w:cs="Times New Roman"/>
+          <w:color w:val="D6DEEB"/>
+          <w:kern w:val="0"/>
+          <w:sz w:val="18"/>
+          <w:szCs w:val="18"/>
+          <w14:ligatures w14:val="none"/>
+        </w:rPr>
+        <w:t>denominator;</w:t>
+      </w:r>
+      <w:proofErr w:type="gramEnd"/>
     </w:p>
     <w:p>
       <w:pPr>
@@ -2274,6 +2467,7 @@
         </w:rPr>
         <w:t xml:space="preserve">            </w:t>
       </w:r>
+      <w:proofErr w:type="spellStart"/>
       <w:r>
         <w:rPr>
           <w:rFonts w:ascii="Consolas" w:eastAsia="Times New Roman" w:hAnsi="Consolas" w:cs="Times New Roman"/>
@@ -2331,6 +2525,7 @@
         </w:rPr>
         <w:t>print</w:t>
       </w:r>
+      <w:proofErr w:type="spellEnd"/>
       <w:r>
         <w:rPr>
           <w:rFonts w:ascii="Consolas" w:eastAsia="Times New Roman" w:hAnsi="Consolas" w:cs="Times New Roman"/>
@@ -2450,7 +2645,19 @@
           <w:szCs w:val="18"/>
           <w14:ligatures w14:val="none"/>
         </w:rPr>
-        <w:t>")</w:t>
+        <w:t>"</w:t>
+      </w:r>
+      <w:proofErr w:type="gramStart"/>
+      <w:r>
+        <w:rPr>
+          <w:rFonts w:ascii="Consolas" w:eastAsia="Times New Roman" w:hAnsi="Consolas" w:cs="Times New Roman"/>
+          <w:color w:val="D9F5DD"/>
+          <w:kern w:val="0"/>
+          <w:sz w:val="18"/>
+          <w:szCs w:val="18"/>
+          <w14:ligatures w14:val="none"/>
+        </w:rPr>
+        <w:t>)</w:t>
       </w:r>
       <w:r>
         <w:rPr>
@@ -2463,6 +2670,7 @@
         </w:rPr>
         <w:t>;</w:t>
       </w:r>
+      <w:proofErr w:type="gramEnd"/>
     </w:p>
     <w:p>
       <w:pPr>
@@ -2510,6 +2718,7 @@
         </w:rPr>
         <w:t xml:space="preserve"> </w:t>
       </w:r>
+      <w:proofErr w:type="gramStart"/>
       <w:r>
         <w:rPr>
           <w:rFonts w:ascii="Consolas" w:eastAsia="Times New Roman" w:hAnsi="Consolas" w:cs="Times New Roman"/>
@@ -2532,6 +2741,7 @@
         </w:rPr>
         <w:t>;</w:t>
       </w:r>
+      <w:proofErr w:type="gramEnd"/>
     </w:p>
     <w:p>
       <w:pPr>
@@ -2582,6 +2792,7 @@
         </w:rPr>
         <w:t xml:space="preserve">        </w:t>
       </w:r>
+      <w:proofErr w:type="spellStart"/>
       <w:r>
         <w:rPr>
           <w:rFonts w:ascii="Consolas" w:eastAsia="Times New Roman" w:hAnsi="Consolas" w:cs="Times New Roman"/>
@@ -2639,6 +2850,7 @@
         </w:rPr>
         <w:t>println</w:t>
       </w:r>
+      <w:proofErr w:type="spellEnd"/>
       <w:r>
         <w:rPr>
           <w:rFonts w:ascii="Consolas" w:eastAsia="Times New Roman" w:hAnsi="Consolas" w:cs="Times New Roman"/>
@@ -2659,7 +2871,19 @@
           <w:szCs w:val="18"/>
           <w14:ligatures w14:val="none"/>
         </w:rPr>
-        <w:t>\n</w:t>
+        <w:t>\</w:t>
+      </w:r>
+      <w:proofErr w:type="spellStart"/>
+      <w:r>
+        <w:rPr>
+          <w:rFonts w:ascii="Consolas" w:eastAsia="Times New Roman" w:hAnsi="Consolas" w:cs="Times New Roman"/>
+          <w:color w:val="F78C6C"/>
+          <w:kern w:val="0"/>
+          <w:sz w:val="18"/>
+          <w:szCs w:val="18"/>
+          <w14:ligatures w14:val="none"/>
+        </w:rPr>
+        <w:t>n</w:t>
       </w:r>
       <w:r>
         <w:rPr>
@@ -2670,7 +2894,19 @@
           <w:szCs w:val="18"/>
           <w14:ligatures w14:val="none"/>
         </w:rPr>
-        <w:t xml:space="preserve">Sum: </w:t>
+        <w:t>Sum</w:t>
+      </w:r>
+      <w:proofErr w:type="spellEnd"/>
+      <w:r>
+        <w:rPr>
+          <w:rFonts w:ascii="Consolas" w:eastAsia="Times New Roman" w:hAnsi="Consolas" w:cs="Times New Roman"/>
+          <w:color w:val="ECC48D"/>
+          <w:kern w:val="0"/>
+          <w:sz w:val="18"/>
+          <w:szCs w:val="18"/>
+          <w14:ligatures w14:val="none"/>
+        </w:rPr>
+        <w:t xml:space="preserve">: </w:t>
       </w:r>
       <w:r>
         <w:rPr>
@@ -2716,6 +2952,7 @@
         </w:rPr>
         <w:t xml:space="preserve"> sum2</w:t>
       </w:r>
+      <w:proofErr w:type="gramStart"/>
       <w:r>
         <w:rPr>
           <w:rFonts w:ascii="Consolas" w:eastAsia="Times New Roman" w:hAnsi="Consolas" w:cs="Times New Roman"/>
@@ -2738,6 +2975,7 @@
         </w:rPr>
         <w:t>;</w:t>
       </w:r>
+      <w:proofErr w:type="gramEnd"/>
     </w:p>
     <w:p>
       <w:pPr>
@@ -2789,20 +3027,28 @@
         <w:t>}</w:t>
       </w:r>
     </w:p>
-    <w:p>
-      <w:pPr>
-        <w:shd w:val="clear" w:color="auto" w:fill="000000"/>
-        <w:spacing w:after="0" w:line="240" w:lineRule="auto"/>
-        <w:rPr>
-          <w:rFonts w:ascii="Consolas" w:eastAsia="Times New Roman" w:hAnsi="Consolas" w:cs="Times New Roman"/>
-          <w:color w:val="D6DEEB"/>
-          <w:kern w:val="0"/>
-          <w:sz w:val="18"/>
-          <w:szCs w:val="18"/>
-          <w14:ligatures w14:val="none"/>
-        </w:rPr>
-      </w:pPr>
-    </w:p>
+    <w:p/>
+    <w:p>
+      <w:r>
+        <w:t>GitHub Link:</w:t>
+      </w:r>
+    </w:p>
+    <w:p>
+      <w:hyperlink r:id="rId6" w:history="1">
+        <w:r>
+          <w:rPr>
+            <w:rStyle w:val="Hyperlink"/>
+          </w:rPr>
+          <w:t>https://github.com/erosales48/csd/blob/master/csd-320/Module-5/Module-5/src/Module5_2.java</w:t>
+        </w:r>
+      </w:hyperlink>
+    </w:p>
+    <w:p>
+      <w:r>
+        <w:br w:type="page"/>
+      </w:r>
+    </w:p>
+    <w:p/>
     <w:p>
       <w:r>
         <w:t>Example:</w:t>
@@ -2810,6 +3056,9 @@
     </w:p>
     <w:p>
       <w:r>
+        <w:rPr>
+          <w:noProof/>
+        </w:rPr>
         <w:drawing>
           <wp:inline distT="0" distB="0" distL="0" distR="0" wp14:anchorId="6EFE38A0" wp14:editId="7CB51B73">
             <wp:extent cx="5943600" cy="1903730"/>
@@ -2826,7 +3075,7 @@
                     <pic:cNvPicPr/>
                   </pic:nvPicPr>
                   <pic:blipFill>
-                    <a:blip r:embed="rId6"/>
+                    <a:blip r:embed="rId7"/>
                     <a:stretch>
                       <a:fillRect/>
                     </a:stretch>
@@ -2848,7 +3097,7 @@
       </w:r>
     </w:p>
     <w:sectPr>
-      <w:headerReference w:type="default" r:id="rId7"/>
+      <w:headerReference w:type="default" r:id="rId8"/>
       <w:pgSz w:w="12240" w:h="15840"/>
       <w:pgMar w:top="1440" w:right="1440" w:bottom="1440" w:left="1440" w:header="720" w:footer="720" w:gutter="0"/>
       <w:cols w:space="720"/>
@@ -3918,6 +4167,29 @@
     <w:uiPriority w:val="99"/>
     <w:rsid w:val="002D5ECB"/>
   </w:style>
+  <w:style w:type="character" w:styleId="Hyperlink">
+    <w:name w:val="Hyperlink"/>
+    <w:basedOn w:val="DefaultParagraphFont"/>
+    <w:uiPriority w:val="99"/>
+    <w:unhideWhenUsed/>
+    <w:rsid w:val="00DC4F15"/>
+    <w:rPr>
+      <w:color w:val="467886" w:themeColor="hyperlink"/>
+      <w:u w:val="single"/>
+    </w:rPr>
+  </w:style>
+  <w:style w:type="character" w:styleId="UnresolvedMention">
+    <w:name w:val="Unresolved Mention"/>
+    <w:basedOn w:val="DefaultParagraphFont"/>
+    <w:uiPriority w:val="99"/>
+    <w:semiHidden/>
+    <w:unhideWhenUsed/>
+    <w:rsid w:val="00DC4F15"/>
+    <w:rPr>
+      <w:color w:val="605E5C"/>
+      <w:shd w:val="clear" w:color="auto" w:fill="E1DFDD"/>
+    </w:rPr>
+  </w:style>
 </w:styles>
 </file>
 

</xml_diff>